<commit_message>
Executed UseCase test 02
</commit_message>
<xml_diff>
--- a/Use case test UC02.docx
+++ b/Use case test UC02.docx
@@ -659,8 +659,6 @@
               </w:rPr>
               <w:t xml:space="preserve">1.2 </w:t>
             </w:r>
-            <w:bookmarkStart w:id="0" w:name="_GoBack"/>
-            <w:bookmarkEnd w:id="0"/>
             <w:proofErr w:type="spellStart"/>
             <w:r>
               <w:rPr>
@@ -759,11 +757,11 @@
         <w:tblLook w:val="0000" w:firstRow="0" w:lastRow="0" w:firstColumn="0" w:lastColumn="0" w:noHBand="0" w:noVBand="0"/>
       </w:tblPr>
       <w:tblGrid>
-        <w:gridCol w:w="2360"/>
-        <w:gridCol w:w="2440"/>
-        <w:gridCol w:w="3120"/>
-        <w:gridCol w:w="2780"/>
-        <w:gridCol w:w="2920"/>
+        <w:gridCol w:w="2062"/>
+        <w:gridCol w:w="2276"/>
+        <w:gridCol w:w="2847"/>
+        <w:gridCol w:w="1515"/>
+        <w:gridCol w:w="4922"/>
       </w:tblGrid>
       <w:tr>
         <w:trPr>
@@ -1179,6 +1177,14 @@
               </w:rPr>
               <w:t> </w:t>
             </w:r>
+            <w:r>
+              <w:rPr>
+                <w:rFonts w:ascii="Arial" w:hAnsi="Arial" w:cs="Arial"/>
+                <w:sz w:val="20"/>
+                <w:szCs w:val="20"/>
+              </w:rPr>
+              <w:t>Gewenste resultaat</w:t>
+            </w:r>
           </w:p>
         </w:tc>
         <w:tc>
@@ -1209,11 +1215,29 @@
             </w:pPr>
             <w:r>
               <w:rPr>
-                <w:rFonts w:ascii="Arial" w:hAnsi="Arial" w:cs="Arial"/>
-                <w:sz w:val="20"/>
-                <w:szCs w:val="20"/>
-              </w:rPr>
-              <w:t> </w:t>
+                <w:rFonts w:ascii="Arial" w:eastAsia="Arial Unicode MS" w:hAnsi="Arial" w:cs="Arial"/>
+                <w:sz w:val="20"/>
+                <w:szCs w:val="20"/>
+              </w:rPr>
+              <w:t xml:space="preserve">Er kan meer aandacht in de </w:t>
+            </w:r>
+            <w:proofErr w:type="spellStart"/>
+            <w:r>
+              <w:rPr>
+                <w:rFonts w:ascii="Arial" w:eastAsia="Arial Unicode MS" w:hAnsi="Arial" w:cs="Arial"/>
+                <w:sz w:val="20"/>
+                <w:szCs w:val="20"/>
+              </w:rPr>
+              <w:t>layout</w:t>
+            </w:r>
+            <w:proofErr w:type="spellEnd"/>
+            <w:r>
+              <w:rPr>
+                <w:rFonts w:ascii="Arial" w:eastAsia="Arial Unicode MS" w:hAnsi="Arial" w:cs="Arial"/>
+                <w:sz w:val="20"/>
+                <w:szCs w:val="20"/>
+              </w:rPr>
+              <w:t xml:space="preserve"> worden gestoken</w:t>
             </w:r>
           </w:p>
         </w:tc>
@@ -1368,6 +1392,14 @@
               </w:rPr>
               <w:t> </w:t>
             </w:r>
+            <w:r>
+              <w:rPr>
+                <w:rFonts w:ascii="Arial" w:hAnsi="Arial" w:cs="Arial"/>
+                <w:sz w:val="20"/>
+                <w:szCs w:val="20"/>
+              </w:rPr>
+              <w:t>Gewenste resultaat</w:t>
+            </w:r>
           </w:p>
         </w:tc>
         <w:tc>
@@ -1403,6 +1435,32 @@
                 <w:szCs w:val="20"/>
               </w:rPr>
               <w:t> </w:t>
+            </w:r>
+            <w:r>
+              <w:rPr>
+                <w:rFonts w:ascii="Arial" w:hAnsi="Arial" w:cs="Arial"/>
+                <w:sz w:val="20"/>
+                <w:szCs w:val="20"/>
+              </w:rPr>
+              <w:t xml:space="preserve">Het is goed dat de velden automatisch </w:t>
+            </w:r>
+            <w:proofErr w:type="spellStart"/>
+            <w:r>
+              <w:rPr>
+                <w:rFonts w:ascii="Arial" w:hAnsi="Arial" w:cs="Arial"/>
+                <w:sz w:val="20"/>
+                <w:szCs w:val="20"/>
+              </w:rPr>
+              <w:t>gefocussed</w:t>
+            </w:r>
+            <w:proofErr w:type="spellEnd"/>
+            <w:r>
+              <w:rPr>
+                <w:rFonts w:ascii="Arial" w:hAnsi="Arial" w:cs="Arial"/>
+                <w:sz w:val="20"/>
+                <w:szCs w:val="20"/>
+              </w:rPr>
+              <w:t xml:space="preserve"> zijn</w:t>
             </w:r>
           </w:p>
         </w:tc>
@@ -1761,7 +1819,7 @@
           <w:tcPr>
             <w:tcW w:w="2360" w:type="dxa"/>
             <w:tcBorders>
-              <w:top w:val="nil"/>
+              <w:top w:val="single" w:sz="4" w:space="0" w:color="auto"/>
               <w:left w:val="single" w:sz="8" w:space="0" w:color="auto"/>
               <w:bottom w:val="single" w:sz="4" w:space="0" w:color="auto"/>
               <w:right w:val="single" w:sz="4" w:space="0" w:color="auto"/>
@@ -1805,7 +1863,7 @@
           <w:tcPr>
             <w:tcW w:w="2440" w:type="dxa"/>
             <w:tcBorders>
-              <w:top w:val="nil"/>
+              <w:top w:val="single" w:sz="4" w:space="0" w:color="auto"/>
               <w:left w:val="nil"/>
               <w:bottom w:val="single" w:sz="4" w:space="0" w:color="auto"/>
               <w:right w:val="single" w:sz="4" w:space="0" w:color="auto"/>
@@ -1832,7 +1890,7 @@
           <w:tcPr>
             <w:tcW w:w="3120" w:type="dxa"/>
             <w:tcBorders>
-              <w:top w:val="nil"/>
+              <w:top w:val="single" w:sz="4" w:space="0" w:color="auto"/>
               <w:left w:val="nil"/>
               <w:bottom w:val="single" w:sz="4" w:space="0" w:color="auto"/>
               <w:right w:val="single" w:sz="4" w:space="0" w:color="auto"/>
@@ -1885,7 +1943,7 @@
           <w:tcPr>
             <w:tcW w:w="2780" w:type="dxa"/>
             <w:tcBorders>
-              <w:top w:val="nil"/>
+              <w:top w:val="single" w:sz="4" w:space="0" w:color="auto"/>
               <w:left w:val="nil"/>
               <w:bottom w:val="single" w:sz="4" w:space="0" w:color="auto"/>
               <w:right w:val="single" w:sz="4" w:space="0" w:color="auto"/>
@@ -1914,13 +1972,21 @@
               </w:rPr>
               <w:t> </w:t>
             </w:r>
+            <w:r>
+              <w:rPr>
+                <w:rFonts w:ascii="Arial" w:hAnsi="Arial" w:cs="Arial"/>
+                <w:sz w:val="20"/>
+                <w:szCs w:val="20"/>
+              </w:rPr>
+              <w:t>Gaat goed</w:t>
+            </w:r>
           </w:p>
         </w:tc>
         <w:tc>
           <w:tcPr>
             <w:tcW w:w="0" w:type="auto"/>
             <w:tcBorders>
-              <w:top w:val="nil"/>
+              <w:top w:val="single" w:sz="4" w:space="0" w:color="auto"/>
               <w:left w:val="nil"/>
               <w:bottom w:val="single" w:sz="4" w:space="0" w:color="auto"/>
               <w:right w:val="single" w:sz="8" w:space="0" w:color="auto"/>
@@ -2095,6 +2161,14 @@
               </w:rPr>
               <w:t> </w:t>
             </w:r>
+            <w:r>
+              <w:rPr>
+                <w:rFonts w:ascii="Arial" w:hAnsi="Arial" w:cs="Arial"/>
+                <w:sz w:val="20"/>
+                <w:szCs w:val="20"/>
+              </w:rPr>
+              <w:t>“Niet alle velden zijn ingevuld”</w:t>
+            </w:r>
           </w:p>
         </w:tc>
         <w:tc>
@@ -2131,6 +2205,26 @@
               </w:rPr>
               <w:t> </w:t>
             </w:r>
+            <w:proofErr w:type="spellStart"/>
+            <w:r>
+              <w:rPr>
+                <w:rFonts w:ascii="Arial" w:hAnsi="Arial" w:cs="Arial"/>
+                <w:sz w:val="20"/>
+                <w:szCs w:val="20"/>
+              </w:rPr>
+              <w:t>Herevalueren</w:t>
+            </w:r>
+            <w:proofErr w:type="spellEnd"/>
+            <w:r>
+              <w:rPr>
+                <w:rFonts w:ascii="Arial" w:hAnsi="Arial" w:cs="Arial"/>
+                <w:sz w:val="20"/>
+                <w:szCs w:val="20"/>
+              </w:rPr>
+              <w:t xml:space="preserve"> welke velden ingevuld moeten worden</w:t>
+            </w:r>
+            <w:bookmarkStart w:id="0" w:name="_GoBack"/>
+            <w:bookmarkEnd w:id="0"/>
           </w:p>
         </w:tc>
       </w:tr>
@@ -2260,6 +2354,14 @@
                 <w:szCs w:val="20"/>
               </w:rPr>
             </w:pPr>
+            <w:r>
+              <w:rPr>
+                <w:rFonts w:ascii="Arial" w:hAnsi="Arial" w:cs="Arial"/>
+                <w:sz w:val="20"/>
+                <w:szCs w:val="20"/>
+              </w:rPr>
+              <w:t>“U heeft geen juiste &lt;entiteit&gt; ingevoerd”</w:t>
+            </w:r>
           </w:p>
         </w:tc>
         <w:tc>
@@ -2288,6 +2390,223 @@
                 <w:szCs w:val="20"/>
               </w:rPr>
             </w:pPr>
+            <w:r>
+              <w:rPr>
+                <w:rFonts w:ascii="Arial" w:hAnsi="Arial" w:cs="Arial"/>
+                <w:sz w:val="20"/>
+                <w:szCs w:val="20"/>
+              </w:rPr>
+              <w:t>Misschien kiezen met behulp van</w:t>
+            </w:r>
+            <w:r>
+              <w:rPr>
+                <w:rFonts w:ascii="Arial" w:hAnsi="Arial" w:cs="Arial"/>
+                <w:sz w:val="20"/>
+                <w:szCs w:val="20"/>
+              </w:rPr>
+              <w:t xml:space="preserve"> zoekfunctie</w:t>
+            </w:r>
+          </w:p>
+        </w:tc>
+      </w:tr>
+      <w:tr>
+        <w:trPr>
+          <w:trHeight w:val="525"/>
+        </w:trPr>
+        <w:tc>
+          <w:tcPr>
+            <w:tcW w:w="2360" w:type="dxa"/>
+            <w:tcBorders>
+              <w:top w:val="single" w:sz="4" w:space="0" w:color="auto"/>
+              <w:left w:val="single" w:sz="8" w:space="0" w:color="auto"/>
+              <w:bottom w:val="single" w:sz="4" w:space="0" w:color="auto"/>
+              <w:right w:val="single" w:sz="4" w:space="0" w:color="auto"/>
+            </w:tcBorders>
+            <w:tcMar>
+              <w:top w:w="15" w:type="dxa"/>
+              <w:left w:w="15" w:type="dxa"/>
+              <w:bottom w:w="0" w:type="dxa"/>
+              <w:right w:w="15" w:type="dxa"/>
+            </w:tcMar>
+            <w:vAlign w:val="center"/>
+          </w:tcPr>
+          <w:p>
+            <w:pPr>
+              <w:rPr>
+                <w:rFonts w:ascii="Arial" w:hAnsi="Arial" w:cs="Arial"/>
+                <w:sz w:val="20"/>
+                <w:szCs w:val="20"/>
+              </w:rPr>
+            </w:pPr>
+          </w:p>
+        </w:tc>
+        <w:tc>
+          <w:tcPr>
+            <w:tcW w:w="2440" w:type="dxa"/>
+            <w:tcBorders>
+              <w:top w:val="single" w:sz="4" w:space="0" w:color="auto"/>
+              <w:left w:val="nil"/>
+              <w:bottom w:val="single" w:sz="4" w:space="0" w:color="auto"/>
+              <w:right w:val="single" w:sz="4" w:space="0" w:color="auto"/>
+            </w:tcBorders>
+            <w:tcMar>
+              <w:top w:w="15" w:type="dxa"/>
+              <w:left w:w="15" w:type="dxa"/>
+              <w:bottom w:w="0" w:type="dxa"/>
+              <w:right w:w="15" w:type="dxa"/>
+            </w:tcMar>
+            <w:vAlign w:val="center"/>
+          </w:tcPr>
+          <w:p>
+            <w:pPr>
+              <w:rPr>
+                <w:rFonts w:ascii="Arial" w:hAnsi="Arial" w:cs="Arial"/>
+                <w:sz w:val="20"/>
+                <w:szCs w:val="20"/>
+              </w:rPr>
+            </w:pPr>
+            <w:proofErr w:type="spellStart"/>
+            <w:r>
+              <w:rPr>
+                <w:rFonts w:ascii="Arial" w:hAnsi="Arial" w:cs="Arial"/>
+                <w:sz w:val="20"/>
+                <w:szCs w:val="20"/>
+              </w:rPr>
+              <w:t>Enumeration</w:t>
+            </w:r>
+            <w:proofErr w:type="spellEnd"/>
+            <w:r>
+              <w:rPr>
+                <w:rFonts w:ascii="Arial" w:hAnsi="Arial" w:cs="Arial"/>
+                <w:sz w:val="20"/>
+                <w:szCs w:val="20"/>
+              </w:rPr>
+              <w:t xml:space="preserve"> verkeerd ingevuld</w:t>
+            </w:r>
+          </w:p>
+        </w:tc>
+        <w:tc>
+          <w:tcPr>
+            <w:tcW w:w="3120" w:type="dxa"/>
+            <w:tcBorders>
+              <w:top w:val="single" w:sz="4" w:space="0" w:color="auto"/>
+              <w:left w:val="nil"/>
+              <w:bottom w:val="single" w:sz="4" w:space="0" w:color="auto"/>
+              <w:right w:val="single" w:sz="4" w:space="0" w:color="auto"/>
+            </w:tcBorders>
+            <w:tcMar>
+              <w:top w:w="15" w:type="dxa"/>
+              <w:left w:w="15" w:type="dxa"/>
+              <w:bottom w:w="0" w:type="dxa"/>
+              <w:right w:w="15" w:type="dxa"/>
+            </w:tcMar>
+            <w:vAlign w:val="center"/>
+          </w:tcPr>
+          <w:p>
+            <w:pPr>
+              <w:rPr>
+                <w:rFonts w:ascii="Arial" w:hAnsi="Arial" w:cs="Arial"/>
+                <w:sz w:val="20"/>
+                <w:szCs w:val="20"/>
+              </w:rPr>
+            </w:pPr>
+            <w:r>
+              <w:rPr>
+                <w:rFonts w:ascii="Arial" w:hAnsi="Arial" w:cs="Arial"/>
+                <w:sz w:val="20"/>
+                <w:szCs w:val="20"/>
+              </w:rPr>
+              <w:t>Systeem geeft melding</w:t>
+            </w:r>
+          </w:p>
+        </w:tc>
+        <w:tc>
+          <w:tcPr>
+            <w:tcW w:w="2780" w:type="dxa"/>
+            <w:tcBorders>
+              <w:top w:val="single" w:sz="4" w:space="0" w:color="auto"/>
+              <w:left w:val="nil"/>
+              <w:bottom w:val="single" w:sz="4" w:space="0" w:color="auto"/>
+              <w:right w:val="single" w:sz="4" w:space="0" w:color="auto"/>
+            </w:tcBorders>
+            <w:tcMar>
+              <w:top w:w="15" w:type="dxa"/>
+              <w:left w:w="15" w:type="dxa"/>
+              <w:bottom w:w="0" w:type="dxa"/>
+              <w:right w:w="15" w:type="dxa"/>
+            </w:tcMar>
+            <w:vAlign w:val="center"/>
+          </w:tcPr>
+          <w:p>
+            <w:pPr>
+              <w:rPr>
+                <w:rFonts w:ascii="Arial" w:hAnsi="Arial" w:cs="Arial"/>
+                <w:sz w:val="20"/>
+                <w:szCs w:val="20"/>
+              </w:rPr>
+            </w:pPr>
+            <w:r>
+              <w:rPr>
+                <w:rFonts w:ascii="Arial" w:hAnsi="Arial" w:cs="Arial"/>
+                <w:sz w:val="20"/>
+                <w:szCs w:val="20"/>
+              </w:rPr>
+              <w:t>“&lt;Veld&gt; moet “ &lt;Optie1&gt; of &lt;Optie2&gt; zijn”</w:t>
+            </w:r>
+          </w:p>
+        </w:tc>
+        <w:tc>
+          <w:tcPr>
+            <w:tcW w:w="0" w:type="auto"/>
+            <w:tcBorders>
+              <w:top w:val="single" w:sz="4" w:space="0" w:color="auto"/>
+              <w:left w:val="nil"/>
+              <w:bottom w:val="single" w:sz="4" w:space="0" w:color="auto"/>
+              <w:right w:val="single" w:sz="8" w:space="0" w:color="auto"/>
+            </w:tcBorders>
+            <w:noWrap/>
+            <w:tcMar>
+              <w:top w:w="15" w:type="dxa"/>
+              <w:left w:w="15" w:type="dxa"/>
+              <w:bottom w:w="0" w:type="dxa"/>
+              <w:right w:w="15" w:type="dxa"/>
+            </w:tcMar>
+            <w:vAlign w:val="bottom"/>
+          </w:tcPr>
+          <w:p>
+            <w:pPr>
+              <w:rPr>
+                <w:rFonts w:ascii="Arial" w:hAnsi="Arial" w:cs="Arial"/>
+                <w:sz w:val="20"/>
+                <w:szCs w:val="20"/>
+              </w:rPr>
+            </w:pPr>
+            <w:r>
+              <w:rPr>
+                <w:rFonts w:ascii="Arial" w:hAnsi="Arial" w:cs="Arial"/>
+                <w:sz w:val="20"/>
+                <w:szCs w:val="20"/>
+              </w:rPr>
+              <w:t xml:space="preserve">Misschien veranderen naar </w:t>
+            </w:r>
+            <w:proofErr w:type="spellStart"/>
+            <w:r>
+              <w:rPr>
+                <w:rFonts w:ascii="Arial" w:hAnsi="Arial" w:cs="Arial"/>
+                <w:sz w:val="20"/>
+                <w:szCs w:val="20"/>
+              </w:rPr>
+              <w:t>dropdown</w:t>
+            </w:r>
+            <w:proofErr w:type="spellEnd"/>
+            <w:r>
+              <w:rPr>
+                <w:rFonts w:ascii="Arial" w:hAnsi="Arial" w:cs="Arial"/>
+                <w:sz w:val="20"/>
+                <w:szCs w:val="20"/>
+              </w:rPr>
+              <w:t xml:space="preserve"> menu</w:t>
+            </w:r>
           </w:p>
         </w:tc>
       </w:tr>

</xml_diff>